<commit_message>
Update Caso de estudio Laboratorios MILAB.docx
Capturas de excel colocadas
</commit_message>
<xml_diff>
--- a/Caso de estudio Laboratorios MILAB.docx
+++ b/Caso de estudio Laboratorios MILAB.docx
@@ -309,6 +309,16 @@
           <w:lang w:val="es-MX"/>
         </w:rPr>
       </w:pPr>
+      <w:r>
+        <w:rPr>
+          <w:b/>
+          <w:bCs/>
+          <w:sz w:val="32"/>
+          <w:szCs w:val="32"/>
+          <w:lang w:val="es-MX"/>
+        </w:rPr>
+        <w:t>Bryan Paul Alava Calderón</w:t>
+      </w:r>
     </w:p>
     <w:p>
       <w:pPr>
@@ -321,6 +331,16 @@
           <w:lang w:val="es-MX"/>
         </w:rPr>
       </w:pPr>
+      <w:r>
+        <w:rPr>
+          <w:b/>
+          <w:bCs/>
+          <w:sz w:val="32"/>
+          <w:szCs w:val="32"/>
+          <w:lang w:val="es-MX"/>
+        </w:rPr>
+        <w:t>Tyrone Eduardo Rodríguez Motato</w:t>
+      </w:r>
     </w:p>
     <w:p>
       <w:pPr>
@@ -333,6 +353,16 @@
           <w:lang w:val="es-MX"/>
         </w:rPr>
       </w:pPr>
+      <w:r>
+        <w:rPr>
+          <w:b/>
+          <w:bCs/>
+          <w:sz w:val="32"/>
+          <w:szCs w:val="32"/>
+          <w:lang w:val="es-MX"/>
+        </w:rPr>
+        <w:t>Adriana Brigitte Guilindro Garcés</w:t>
+      </w:r>
     </w:p>
     <w:p>
       <w:pPr>
@@ -348,17 +378,6 @@
     </w:p>
     <w:p>
       <w:pPr>
-        <w:rPr>
-          <w:b/>
-          <w:bCs/>
-          <w:sz w:val="32"/>
-          <w:szCs w:val="32"/>
-          <w:lang w:val="es-MX"/>
-        </w:rPr>
-      </w:pPr>
-    </w:p>
-    <w:p>
-      <w:pPr>
         <w:jc w:val="center"/>
         <w:rPr>
           <w:b/>
@@ -368,15 +387,49 @@
           <w:lang w:val="es-MX"/>
         </w:rPr>
       </w:pPr>
-      <w:r>
-        <w:rPr>
-          <w:b/>
-          <w:bCs/>
-          <w:sz w:val="32"/>
-          <w:szCs w:val="32"/>
-          <w:lang w:val="es-MX"/>
-        </w:rPr>
-        <w:lastRenderedPageBreak/>
+    </w:p>
+    <w:p>
+      <w:pPr>
+        <w:jc w:val="center"/>
+        <w:rPr>
+          <w:b/>
+          <w:bCs/>
+          <w:sz w:val="32"/>
+          <w:szCs w:val="32"/>
+          <w:lang w:val="es-MX"/>
+        </w:rPr>
+      </w:pPr>
+    </w:p>
+    <w:p>
+      <w:pPr>
+        <w:rPr>
+          <w:b/>
+          <w:bCs/>
+          <w:sz w:val="32"/>
+          <w:szCs w:val="32"/>
+          <w:lang w:val="es-MX"/>
+        </w:rPr>
+      </w:pPr>
+    </w:p>
+    <w:p>
+      <w:pPr>
+        <w:jc w:val="center"/>
+        <w:rPr>
+          <w:b/>
+          <w:bCs/>
+          <w:sz w:val="32"/>
+          <w:szCs w:val="32"/>
+          <w:lang w:val="es-MX"/>
+        </w:rPr>
+      </w:pPr>
+      <w:r>
+        <w:rPr>
+          <w:b/>
+          <w:bCs/>
+          <w:sz w:val="32"/>
+          <w:szCs w:val="32"/>
+          <w:lang w:val="es-MX"/>
+        </w:rPr>
         <w:t>Caso de estudio Laboratorios MILA</w:t>
       </w:r>
       <w:r>
@@ -546,71 +599,151 @@
         <w:rPr>
           <w:lang w:val="es-MX"/>
         </w:rPr>
-        <w:t xml:space="preserve">Aquí se debería colocar capturas del </w:t>
-      </w:r>
-      <w:proofErr w:type="spellStart"/>
-      <w:r>
-        <w:rPr>
-          <w:lang w:val="es-MX"/>
-        </w:rPr>
-        <w:t>packet</w:t>
-      </w:r>
-      <w:proofErr w:type="spellEnd"/>
-      <w:r>
-        <w:rPr>
-          <w:lang w:val="es-MX"/>
-        </w:rPr>
-        <w:t xml:space="preserve"> </w:t>
-      </w:r>
-      <w:proofErr w:type="spellStart"/>
-      <w:r>
-        <w:rPr>
-          <w:lang w:val="es-MX"/>
-        </w:rPr>
-        <w:t>tracer</w:t>
-      </w:r>
-      <w:proofErr w:type="spellEnd"/>
-      <w:r>
-        <w:rPr>
-          <w:lang w:val="es-MX"/>
-        </w:rPr>
-        <w:t xml:space="preserve"> al final cuando ya este todo</w:t>
-      </w:r>
-    </w:p>
-    <w:p>
-      <w:pPr>
-        <w:rPr>
-          <w:lang w:val="es-MX"/>
-        </w:rPr>
-      </w:pPr>
-      <w:r>
-        <w:rPr>
-          <w:lang w:val="es-MX"/>
-        </w:rPr>
-        <w:t xml:space="preserve">Y también lo del Excel y si es posible </w:t>
-      </w:r>
-      <w:proofErr w:type="spellStart"/>
-      <w:r>
-        <w:rPr>
-          <w:lang w:val="es-MX"/>
-        </w:rPr>
-        <w:t>vlsm</w:t>
-      </w:r>
-      <w:proofErr w:type="spellEnd"/>
-    </w:p>
-    <w:p>
-      <w:pPr>
-        <w:rPr>
-          <w:lang w:val="es-MX"/>
-        </w:rPr>
-      </w:pPr>
-    </w:p>
-    <w:p>
-      <w:pPr>
-        <w:rPr>
-          <w:lang w:val="es-MX"/>
-        </w:rPr>
-      </w:pPr>
+        <w:t>Aquí se debería colocar capturas del packet tracer al final cuando ya este todo</w:t>
+      </w:r>
+    </w:p>
+    <w:p>
+      <w:pPr>
+        <w:rPr>
+          <w:lang w:val="es-MX"/>
+        </w:rPr>
+      </w:pPr>
+      <w:r>
+        <w:rPr>
+          <w:lang w:val="es-MX"/>
+        </w:rPr>
+        <w:t>Y también lo del Excel y si es posible vlsm</w:t>
+      </w:r>
+      <w:r>
+        <w:rPr>
+          <w:lang w:val="es-MX"/>
+        </w:rPr>
+        <w:drawing>
+          <wp:anchor distT="0" distB="0" distL="114300" distR="114300" simplePos="0" relativeHeight="251659264" behindDoc="0" locked="0" layoutInCell="1" allowOverlap="1" wp14:anchorId="5662BD9D" wp14:editId="479781E2">
+            <wp:simplePos x="0" y="0"/>
+            <wp:positionH relativeFrom="margin">
+              <wp:align>left</wp:align>
+            </wp:positionH>
+            <wp:positionV relativeFrom="paragraph">
+              <wp:posOffset>288925</wp:posOffset>
+            </wp:positionV>
+            <wp:extent cx="5911850" cy="1531620"/>
+            <wp:effectExtent l="0" t="0" r="0" b="0"/>
+            <wp:wrapSquare wrapText="bothSides"/>
+            <wp:docPr id="4" name="Imagen 4"/>
+            <wp:cNvGraphicFramePr>
+              <a:graphicFrameLocks xmlns:a="http://schemas.openxmlformats.org/drawingml/2006/main" noChangeAspect="1"/>
+            </wp:cNvGraphicFramePr>
+            <a:graphic xmlns:a="http://schemas.openxmlformats.org/drawingml/2006/main">
+              <a:graphicData uri="http://schemas.openxmlformats.org/drawingml/2006/picture">
+                <pic:pic xmlns:pic="http://schemas.openxmlformats.org/drawingml/2006/picture">
+                  <pic:nvPicPr>
+                    <pic:cNvPr id="1" name=""/>
+                    <pic:cNvPicPr/>
+                  </pic:nvPicPr>
+                  <pic:blipFill>
+                    <a:blip r:embed="rId7"/>
+                    <a:stretch>
+                      <a:fillRect/>
+                    </a:stretch>
+                  </pic:blipFill>
+                  <pic:spPr>
+                    <a:xfrm>
+                      <a:off x="0" y="0"/>
+                      <a:ext cx="5911850" cy="1531620"/>
+                    </a:xfrm>
+                    <a:prstGeom prst="rect">
+                      <a:avLst/>
+                    </a:prstGeom>
+                  </pic:spPr>
+                </pic:pic>
+              </a:graphicData>
+            </a:graphic>
+            <wp14:sizeRelH relativeFrom="margin">
+              <wp14:pctWidth>0</wp14:pctWidth>
+            </wp14:sizeRelH>
+            <wp14:sizeRelV relativeFrom="margin">
+              <wp14:pctHeight>0</wp14:pctHeight>
+            </wp14:sizeRelV>
+          </wp:anchor>
+        </w:drawing>
+      </w:r>
+    </w:p>
+    <w:p>
+      <w:pPr>
+        <w:rPr>
+          <w:lang w:val="es-MX"/>
+        </w:rPr>
+      </w:pPr>
+    </w:p>
+    <w:p>
+      <w:pPr>
+        <w:rPr>
+          <w:lang w:val="es-MX"/>
+        </w:rPr>
+      </w:pPr>
+    </w:p>
+    <w:p>
+      <w:pPr>
+        <w:rPr>
+          <w:lang w:val="es-MX"/>
+        </w:rPr>
+      </w:pPr>
+      <w:r>
+        <w:rPr>
+          <w:lang w:val="es-MX"/>
+        </w:rPr>
+        <w:lastRenderedPageBreak/>
+        <w:drawing>
+          <wp:anchor distT="0" distB="0" distL="114300" distR="114300" simplePos="0" relativeHeight="251661312" behindDoc="0" locked="0" layoutInCell="1" allowOverlap="1" wp14:anchorId="4EB1CC87" wp14:editId="1702747D">
+            <wp:simplePos x="0" y="0"/>
+            <wp:positionH relativeFrom="margin">
+              <wp:align>left</wp:align>
+            </wp:positionH>
+            <wp:positionV relativeFrom="paragraph">
+              <wp:posOffset>288290</wp:posOffset>
+            </wp:positionV>
+            <wp:extent cx="5867400" cy="3889375"/>
+            <wp:effectExtent l="0" t="0" r="0" b="0"/>
+            <wp:wrapSquare wrapText="bothSides"/>
+            <wp:docPr id="5" name="Imagen 5"/>
+            <wp:cNvGraphicFramePr>
+              <a:graphicFrameLocks xmlns:a="http://schemas.openxmlformats.org/drawingml/2006/main" noChangeAspect="1"/>
+            </wp:cNvGraphicFramePr>
+            <a:graphic xmlns:a="http://schemas.openxmlformats.org/drawingml/2006/main">
+              <a:graphicData uri="http://schemas.openxmlformats.org/drawingml/2006/picture">
+                <pic:pic xmlns:pic="http://schemas.openxmlformats.org/drawingml/2006/picture">
+                  <pic:nvPicPr>
+                    <pic:cNvPr id="1" name=""/>
+                    <pic:cNvPicPr/>
+                  </pic:nvPicPr>
+                  <pic:blipFill>
+                    <a:blip r:embed="rId8"/>
+                    <a:stretch>
+                      <a:fillRect/>
+                    </a:stretch>
+                  </pic:blipFill>
+                  <pic:spPr>
+                    <a:xfrm>
+                      <a:off x="0" y="0"/>
+                      <a:ext cx="5867400" cy="3889375"/>
+                    </a:xfrm>
+                    <a:prstGeom prst="rect">
+                      <a:avLst/>
+                    </a:prstGeom>
+                  </pic:spPr>
+                </pic:pic>
+              </a:graphicData>
+            </a:graphic>
+            <wp14:sizeRelH relativeFrom="margin">
+              <wp14:pctWidth>0</wp14:pctWidth>
+            </wp14:sizeRelH>
+            <wp14:sizeRelV relativeFrom="margin">
+              <wp14:pctHeight>0</wp14:pctHeight>
+            </wp14:sizeRelV>
+          </wp:anchor>
+        </w:drawing>
+      </w:r>
     </w:p>
     <w:p>
       <w:pPr>
@@ -622,7 +755,9 @@
           <w:lang w:val="es-MX"/>
         </w:rPr>
       </w:pPr>
-      <w:r>
+    </w:p>
+    <w:p>
+      <w:pPr>
         <w:rPr>
           <w:b/>
           <w:bCs/>
@@ -630,6 +765,151 @@
           <w:szCs w:val="28"/>
           <w:lang w:val="es-MX"/>
         </w:rPr>
+      </w:pPr>
+      <w:r>
+        <w:rPr>
+          <w:b/>
+          <w:bCs/>
+          <w:sz w:val="28"/>
+          <w:szCs w:val="28"/>
+          <w:lang w:val="es-MX"/>
+        </w:rPr>
+        <w:drawing>
+          <wp:anchor distT="0" distB="0" distL="114300" distR="114300" simplePos="0" relativeHeight="251663360" behindDoc="0" locked="0" layoutInCell="1" allowOverlap="1" wp14:anchorId="10785921" wp14:editId="0DD4FAE4">
+            <wp:simplePos x="0" y="0"/>
+            <wp:positionH relativeFrom="column">
+              <wp:posOffset>0</wp:posOffset>
+            </wp:positionH>
+            <wp:positionV relativeFrom="paragraph">
+              <wp:posOffset>334645</wp:posOffset>
+            </wp:positionV>
+            <wp:extent cx="3749365" cy="2827265"/>
+            <wp:effectExtent l="0" t="0" r="3810" b="0"/>
+            <wp:wrapSquare wrapText="bothSides"/>
+            <wp:docPr id="6" name="Imagen 6"/>
+            <wp:cNvGraphicFramePr>
+              <a:graphicFrameLocks xmlns:a="http://schemas.openxmlformats.org/drawingml/2006/main" noChangeAspect="1"/>
+            </wp:cNvGraphicFramePr>
+            <a:graphic xmlns:a="http://schemas.openxmlformats.org/drawingml/2006/main">
+              <a:graphicData uri="http://schemas.openxmlformats.org/drawingml/2006/picture">
+                <pic:pic xmlns:pic="http://schemas.openxmlformats.org/drawingml/2006/picture">
+                  <pic:nvPicPr>
+                    <pic:cNvPr id="1" name=""/>
+                    <pic:cNvPicPr/>
+                  </pic:nvPicPr>
+                  <pic:blipFill>
+                    <a:blip r:embed="rId9"/>
+                    <a:stretch>
+                      <a:fillRect/>
+                    </a:stretch>
+                  </pic:blipFill>
+                  <pic:spPr>
+                    <a:xfrm>
+                      <a:off x="0" y="0"/>
+                      <a:ext cx="3749365" cy="2827265"/>
+                    </a:xfrm>
+                    <a:prstGeom prst="rect">
+                      <a:avLst/>
+                    </a:prstGeom>
+                  </pic:spPr>
+                </pic:pic>
+              </a:graphicData>
+            </a:graphic>
+          </wp:anchor>
+        </w:drawing>
+      </w:r>
+    </w:p>
+    <w:p>
+      <w:pPr>
+        <w:rPr>
+          <w:b/>
+          <w:bCs/>
+          <w:sz w:val="28"/>
+          <w:szCs w:val="28"/>
+          <w:lang w:val="es-MX"/>
+        </w:rPr>
+      </w:pPr>
+    </w:p>
+    <w:p>
+      <w:pPr>
+        <w:rPr>
+          <w:b/>
+          <w:bCs/>
+          <w:sz w:val="28"/>
+          <w:szCs w:val="28"/>
+          <w:lang w:val="es-MX"/>
+        </w:rPr>
+      </w:pPr>
+      <w:r>
+        <w:rPr>
+          <w:b/>
+          <w:bCs/>
+          <w:sz w:val="28"/>
+          <w:szCs w:val="28"/>
+          <w:lang w:val="es-MX"/>
+        </w:rPr>
+        <w:lastRenderedPageBreak/>
+        <w:drawing>
+          <wp:inline distT="0" distB="0" distL="0" distR="0" wp14:anchorId="1B779062" wp14:editId="7ECDF512">
+            <wp:extent cx="5400040" cy="3881120"/>
+            <wp:effectExtent l="0" t="0" r="0" b="5080"/>
+            <wp:docPr id="8" name="Imagen 8"/>
+            <wp:cNvGraphicFramePr>
+              <a:graphicFrameLocks xmlns:a="http://schemas.openxmlformats.org/drawingml/2006/main" noChangeAspect="1"/>
+            </wp:cNvGraphicFramePr>
+            <a:graphic xmlns:a="http://schemas.openxmlformats.org/drawingml/2006/main">
+              <a:graphicData uri="http://schemas.openxmlformats.org/drawingml/2006/picture">
+                <pic:pic xmlns:pic="http://schemas.openxmlformats.org/drawingml/2006/picture">
+                  <pic:nvPicPr>
+                    <pic:cNvPr id="1" name=""/>
+                    <pic:cNvPicPr/>
+                  </pic:nvPicPr>
+                  <pic:blipFill>
+                    <a:blip r:embed="rId10">
+                      <a:extLst>
+                        <a:ext uri="{28A0092B-C50C-407E-A947-70E740481C1C}">
+                          <a14:useLocalDpi xmlns:a14="http://schemas.microsoft.com/office/drawing/2010/main" val="0"/>
+                        </a:ext>
+                      </a:extLst>
+                    </a:blip>
+                    <a:stretch>
+                      <a:fillRect/>
+                    </a:stretch>
+                  </pic:blipFill>
+                  <pic:spPr>
+                    <a:xfrm>
+                      <a:off x="0" y="0"/>
+                      <a:ext cx="5400040" cy="3881120"/>
+                    </a:xfrm>
+                    <a:prstGeom prst="rect">
+                      <a:avLst/>
+                    </a:prstGeom>
+                  </pic:spPr>
+                </pic:pic>
+              </a:graphicData>
+            </a:graphic>
+          </wp:inline>
+        </w:drawing>
+      </w:r>
+    </w:p>
+    <w:p>
+      <w:pPr>
+        <w:rPr>
+          <w:b/>
+          <w:bCs/>
+          <w:sz w:val="28"/>
+          <w:szCs w:val="28"/>
+          <w:lang w:val="es-MX"/>
+        </w:rPr>
+      </w:pPr>
+      <w:r>
+        <w:rPr>
+          <w:b/>
+          <w:bCs/>
+          <w:sz w:val="28"/>
+          <w:szCs w:val="28"/>
+          <w:lang w:val="es-MX"/>
+        </w:rPr>
         <w:t>Justificación</w:t>
       </w:r>
     </w:p>
@@ -686,21 +966,7 @@
         <w:rPr>
           <w:lang w:val="es-MX"/>
         </w:rPr>
-        <w:t xml:space="preserve">Un mejor rendimiento, debido a que se reduce el efecto broadcast de transmisión entre puntos de conexión, ya que se tiene más puntos de control entre </w:t>
-      </w:r>
-      <w:proofErr w:type="spellStart"/>
-      <w:r>
-        <w:rPr>
-          <w:lang w:val="es-MX"/>
-        </w:rPr>
-        <w:t>routers</w:t>
-      </w:r>
-      <w:proofErr w:type="spellEnd"/>
-      <w:r>
-        <w:rPr>
-          <w:lang w:val="es-MX"/>
-        </w:rPr>
-        <w:t>.</w:t>
+        <w:t>Un mejor rendimiento, debido a que se reduce el efecto broadcast de transmisión entre puntos de conexión, ya que se tiene más puntos de control entre routers.</w:t>
       </w:r>
     </w:p>
     <w:p>
@@ -733,50 +999,48 @@
         <w:jc w:val="both"/>
       </w:pPr>
       <w:r>
+        <w:t>Para la implementación, la red principal usada es 192.168.96.0 y según la información del problema se comienza con una cantidad de 8192 host</w:t>
+      </w:r>
+      <w:r>
+        <w:t>s</w:t>
+      </w:r>
+      <w:r>
+        <w:t xml:space="preserve"> para proceder a realizar el </w:t>
+      </w:r>
+      <w:r>
+        <w:t>S</w:t>
+      </w:r>
+      <w:r>
+        <w:t>ubnetting, comenzando desde las matrices Quito y Guayaquil.</w:t>
+      </w:r>
+    </w:p>
+    <w:p>
+      <w:pPr>
+        <w:jc w:val="both"/>
+      </w:pPr>
+      <w:r>
+        <w:t>Se tiene el prefijo de subred /19 propuesto por el profesor.</w:t>
+      </w:r>
+    </w:p>
+    <w:p>
+      <w:pPr>
+        <w:jc w:val="both"/>
+      </w:pPr>
+      <w:r>
+        <w:t xml:space="preserve">Según los requerimientos del problema se procede a dividir en bloques las sedes y sucursales, en los primeros bloques se asignarán a los que tienen más host según datos. Con ello, se crea subredes para “SECTORES PRODUCTIVOS”: Sector de mercadeo, </w:t>
+      </w:r>
+      <w:r>
+        <w:t>v</w:t>
+      </w:r>
+      <w:r>
+        <w:t xml:space="preserve">entas, </w:t>
+      </w:r>
+      <w:r>
+        <w:t xml:space="preserve">seguridad, etc. Con dichos sectores procedemos a separar en bloques a los que pertenecen a cada sucursal ya sean </w:t>
+      </w:r>
+      <w:r>
         <w:lastRenderedPageBreak/>
-        <w:t>Para la implementación, la red principal usada es 192.168.96.0 y según la información del problema se comienza con una cantidad de 8192 host</w:t>
-      </w:r>
-      <w:r>
-        <w:t>s</w:t>
-      </w:r>
-      <w:r>
-        <w:t xml:space="preserve"> para proceder a realizar el </w:t>
-      </w:r>
-      <w:proofErr w:type="spellStart"/>
-      <w:r>
-        <w:t>S</w:t>
-      </w:r>
-      <w:r>
-        <w:t>ubnetting</w:t>
-      </w:r>
-      <w:proofErr w:type="spellEnd"/>
-      <w:r>
-        <w:t>, comenzando desde las matrices Quito y Guayaquil.</w:t>
-      </w:r>
-    </w:p>
-    <w:p>
-      <w:pPr>
-        <w:jc w:val="both"/>
-      </w:pPr>
-      <w:r>
-        <w:t>Se tiene el prefijo de subred /19 propuesto por el profesor.</w:t>
-      </w:r>
-    </w:p>
-    <w:p>
-      <w:pPr>
-        <w:jc w:val="both"/>
-      </w:pPr>
-      <w:r>
-        <w:t xml:space="preserve">Según los requerimientos del problema se procede a dividir en bloques las sedes y sucursales, en los primeros bloques se asignarán a los que tienen más host según datos. Con ello, se crea subredes para “SECTORES PRODUCTIVOS”: Sector de mercadeo, </w:t>
-      </w:r>
-      <w:r>
-        <w:t>v</w:t>
-      </w:r>
-      <w:r>
-        <w:t xml:space="preserve">entas, </w:t>
-      </w:r>
-      <w:r>
-        <w:t xml:space="preserve">seguridad, etc. Con dichos sectores procedemos a separar en bloques a los que pertenecen a cada sucursal ya sean de gran o menor tamaño. Para finalizar, se asignan los bloques restantes los cuales pertenecen a las conexiones WAN. </w:t>
+        <w:t xml:space="preserve">de gran o menor tamaño. Para finalizar, se asignan los bloques restantes los cuales pertenecen a las conexiones WAN. </w:t>
       </w:r>
     </w:p>
     <w:p>

</xml_diff>